<commit_message>
_ Revised list of new and upgraded functions in the "Fortran API Changes and Additions in Version 1.8.8" section.
Tested: Adobe Acrobat
</commit_message>
<xml_diff>
--- a/html/fortran/NewFeatures_F2003.docx
+++ b/html/fortran/NewFeatures_F2003.docx
@@ -6,8 +6,6 @@
       <w:pPr>
         <w:pStyle w:val="Title"/>
       </w:pPr>
-      <w:bookmarkStart w:id="0" w:name="_GoBack"/>
-      <w:bookmarkEnd w:id="0"/>
       <w:r>
         <w:t xml:space="preserve">New </w:t>
       </w:r>
@@ -428,6 +426,8 @@
         <w:t>Contents</w:t>
       </w:r>
     </w:p>
+    <w:bookmarkStart w:id="0" w:name="_GoBack"/>
+    <w:bookmarkEnd w:id="0"/>
     <w:p>
       <w:pPr>
         <w:pStyle w:val="TOC1"/>
@@ -448,7 +448,7 @@
       <w:r>
         <w:fldChar w:fldCharType="separate"/>
       </w:r>
-      <w:hyperlink w:anchor="_Toc306891872" w:history="1">
+      <w:hyperlink w:anchor="_Toc308084125" w:history="1">
         <w:r>
           <w:rPr>
             <w:rStyle w:val="Hyperlink"/>
@@ -475,7 +475,7 @@
             <w:noProof/>
             <w:webHidden/>
           </w:rPr>
-          <w:instrText xml:space="preserve"> PAGEREF _Toc306891872 \h </w:instrText>
+          <w:instrText xml:space="preserve"> PAGEREF _Toc308084125 \h </w:instrText>
         </w:r>
         <w:r>
           <w:rPr>
@@ -517,7 +517,7 @@
           <w:noProof/>
         </w:rPr>
       </w:pPr>
-      <w:hyperlink w:anchor="_Toc306891873" w:history="1">
+      <w:hyperlink w:anchor="_Toc308084126" w:history="1">
         <w:r>
           <w:rPr>
             <w:rStyle w:val="Hyperlink"/>
@@ -544,7 +544,7 @@
             <w:noProof/>
             <w:webHidden/>
           </w:rPr>
-          <w:instrText xml:space="preserve"> PAGEREF _Toc306891873 \h </w:instrText>
+          <w:instrText xml:space="preserve"> PAGEREF _Toc308084126 \h </w:instrText>
         </w:r>
         <w:r>
           <w:rPr>
@@ -586,7 +586,7 @@
           <w:noProof/>
         </w:rPr>
       </w:pPr>
-      <w:hyperlink w:anchor="_Toc306891874" w:history="1">
+      <w:hyperlink w:anchor="_Toc308084127" w:history="1">
         <w:r>
           <w:rPr>
             <w:rStyle w:val="Hyperlink"/>
@@ -613,7 +613,7 @@
             <w:noProof/>
             <w:webHidden/>
           </w:rPr>
-          <w:instrText xml:space="preserve"> PAGEREF _Toc306891874 \h </w:instrText>
+          <w:instrText xml:space="preserve"> PAGEREF _Toc308084127 \h </w:instrText>
         </w:r>
         <w:r>
           <w:rPr>
@@ -655,7 +655,7 @@
           <w:noProof/>
         </w:rPr>
       </w:pPr>
-      <w:hyperlink w:anchor="_Toc306891875" w:history="1">
+      <w:hyperlink w:anchor="_Toc308084128" w:history="1">
         <w:r>
           <w:rPr>
             <w:rStyle w:val="Hyperlink"/>
@@ -682,7 +682,7 @@
             <w:noProof/>
             <w:webHidden/>
           </w:rPr>
-          <w:instrText xml:space="preserve"> PAGEREF _Toc306891875 \h </w:instrText>
+          <w:instrText xml:space="preserve"> PAGEREF _Toc308084128 \h </w:instrText>
         </w:r>
         <w:r>
           <w:rPr>
@@ -724,7 +724,7 @@
           <w:noProof/>
         </w:rPr>
       </w:pPr>
-      <w:hyperlink w:anchor="_Toc306891876" w:history="1">
+      <w:hyperlink w:anchor="_Toc308084129" w:history="1">
         <w:r>
           <w:rPr>
             <w:rStyle w:val="Hyperlink"/>
@@ -751,7 +751,7 @@
             <w:noProof/>
             <w:webHidden/>
           </w:rPr>
-          <w:instrText xml:space="preserve"> PAGEREF _Toc306891876 \h </w:instrText>
+          <w:instrText xml:space="preserve"> PAGEREF _Toc308084129 \h </w:instrText>
         </w:r>
         <w:r>
           <w:rPr>
@@ -793,7 +793,7 @@
           <w:noProof/>
         </w:rPr>
       </w:pPr>
-      <w:hyperlink w:anchor="_Toc306891877" w:history="1">
+      <w:hyperlink w:anchor="_Toc308084130" w:history="1">
         <w:r>
           <w:rPr>
             <w:rStyle w:val="Hyperlink"/>
@@ -820,7 +820,7 @@
             <w:noProof/>
             <w:webHidden/>
           </w:rPr>
-          <w:instrText xml:space="preserve"> PAGEREF _Toc306891877 \h </w:instrText>
+          <w:instrText xml:space="preserve"> PAGEREF _Toc308084130 \h </w:instrText>
         </w:r>
         <w:r>
           <w:rPr>
@@ -862,7 +862,7 @@
           <w:noProof/>
         </w:rPr>
       </w:pPr>
-      <w:hyperlink w:anchor="_Toc306891878" w:history="1">
+      <w:hyperlink w:anchor="_Toc308084131" w:history="1">
         <w:r>
           <w:rPr>
             <w:rStyle w:val="Hyperlink"/>
@@ -889,7 +889,7 @@
             <w:noProof/>
             <w:webHidden/>
           </w:rPr>
-          <w:instrText xml:space="preserve"> PAGEREF _Toc306891878 \h </w:instrText>
+          <w:instrText xml:space="preserve"> PAGEREF _Toc308084131 \h </w:instrText>
         </w:r>
         <w:r>
           <w:rPr>
@@ -931,7 +931,7 @@
           <w:noProof/>
         </w:rPr>
       </w:pPr>
-      <w:hyperlink w:anchor="_Toc306891879" w:history="1">
+      <w:hyperlink w:anchor="_Toc308084132" w:history="1">
         <w:r>
           <w:rPr>
             <w:rStyle w:val="Hyperlink"/>
@@ -958,7 +958,7 @@
             <w:noProof/>
             <w:webHidden/>
           </w:rPr>
-          <w:instrText xml:space="preserve"> PAGEREF _Toc306891879 \h </w:instrText>
+          <w:instrText xml:space="preserve"> PAGEREF _Toc308084132 \h </w:instrText>
         </w:r>
         <w:r>
           <w:rPr>
@@ -1000,7 +1000,7 @@
           <w:noProof/>
         </w:rPr>
       </w:pPr>
-      <w:hyperlink w:anchor="_Toc306891880" w:history="1">
+      <w:hyperlink w:anchor="_Toc308084133" w:history="1">
         <w:r>
           <w:rPr>
             <w:rStyle w:val="Hyperlink"/>
@@ -1027,7 +1027,7 @@
             <w:noProof/>
             <w:webHidden/>
           </w:rPr>
-          <w:instrText xml:space="preserve"> PAGEREF _Toc306891880 \h </w:instrText>
+          <w:instrText xml:space="preserve"> PAGEREF _Toc308084133 \h </w:instrText>
         </w:r>
         <w:r>
           <w:rPr>
@@ -1069,7 +1069,7 @@
           <w:noProof/>
         </w:rPr>
       </w:pPr>
-      <w:hyperlink w:anchor="_Toc306891881" w:history="1">
+      <w:hyperlink w:anchor="_Toc308084134" w:history="1">
         <w:r>
           <w:rPr>
             <w:rStyle w:val="Hyperlink"/>
@@ -1126,7 +1126,7 @@
             <w:noProof/>
             <w:webHidden/>
           </w:rPr>
-          <w:instrText xml:space="preserve"> PAGEREF _Toc306891881 \h </w:instrText>
+          <w:instrText xml:space="preserve"> PAGEREF _Toc308084134 \h </w:instrText>
         </w:r>
         <w:r>
           <w:rPr>
@@ -1168,7 +1168,7 @@
           <w:noProof/>
         </w:rPr>
       </w:pPr>
-      <w:hyperlink w:anchor="_Toc306891882" w:history="1">
+      <w:hyperlink w:anchor="_Toc308084135" w:history="1">
         <w:r>
           <w:rPr>
             <w:rStyle w:val="Hyperlink"/>
@@ -1225,7 +1225,7 @@
             <w:noProof/>
             <w:webHidden/>
           </w:rPr>
-          <w:instrText xml:space="preserve"> PAGEREF _Toc306891882 \h </w:instrText>
+          <w:instrText xml:space="preserve"> PAGEREF _Toc308084135 \h </w:instrText>
         </w:r>
         <w:r>
           <w:rPr>
@@ -1267,7 +1267,7 @@
           <w:noProof/>
         </w:rPr>
       </w:pPr>
-      <w:hyperlink w:anchor="_Toc306891883" w:history="1">
+      <w:hyperlink w:anchor="_Toc308084136" w:history="1">
         <w:r>
           <w:rPr>
             <w:rStyle w:val="Hyperlink"/>
@@ -1309,7 +1309,7 @@
             <w:noProof/>
             <w:webHidden/>
           </w:rPr>
-          <w:instrText xml:space="preserve"> PAGEREF _Toc306891883 \h </w:instrText>
+          <w:instrText xml:space="preserve"> PAGEREF _Toc308084136 \h </w:instrText>
         </w:r>
         <w:r>
           <w:rPr>
@@ -1351,7 +1351,7 @@
           <w:noProof/>
         </w:rPr>
       </w:pPr>
-      <w:hyperlink w:anchor="_Toc306891884" w:history="1">
+      <w:hyperlink w:anchor="_Toc308084137" w:history="1">
         <w:r>
           <w:rPr>
             <w:rStyle w:val="Hyperlink"/>
@@ -1378,7 +1378,7 @@
             <w:noProof/>
             <w:webHidden/>
           </w:rPr>
-          <w:instrText xml:space="preserve"> PAGEREF _Toc306891884 \h </w:instrText>
+          <w:instrText xml:space="preserve"> PAGEREF _Toc308084137 \h </w:instrText>
         </w:r>
         <w:r>
           <w:rPr>
@@ -1420,7 +1420,7 @@
           <w:noProof/>
         </w:rPr>
       </w:pPr>
-      <w:hyperlink w:anchor="_Toc306891885" w:history="1">
+      <w:hyperlink w:anchor="_Toc308084138" w:history="1">
         <w:r>
           <w:rPr>
             <w:rStyle w:val="Hyperlink"/>
@@ -1455,7 +1455,7 @@
             <w:noProof/>
             <w:webHidden/>
           </w:rPr>
-          <w:instrText xml:space="preserve"> PAGEREF _Toc306891885 \h </w:instrText>
+          <w:instrText xml:space="preserve"> PAGEREF _Toc308084138 \h </w:instrText>
         </w:r>
         <w:r>
           <w:rPr>
@@ -1497,7 +1497,7 @@
           <w:noProof/>
         </w:rPr>
       </w:pPr>
-      <w:hyperlink w:anchor="_Toc306891886" w:history="1">
+      <w:hyperlink w:anchor="_Toc308084139" w:history="1">
         <w:r>
           <w:rPr>
             <w:rStyle w:val="Hyperlink"/>
@@ -1524,7 +1524,7 @@
             <w:noProof/>
             <w:webHidden/>
           </w:rPr>
-          <w:instrText xml:space="preserve"> PAGEREF _Toc306891886 \h </w:instrText>
+          <w:instrText xml:space="preserve"> PAGEREF _Toc308084139 \h </w:instrText>
         </w:r>
         <w:r>
           <w:rPr>
@@ -1566,7 +1566,7 @@
           <w:noProof/>
         </w:rPr>
       </w:pPr>
-      <w:hyperlink w:anchor="_Toc306891887" w:history="1">
+      <w:hyperlink w:anchor="_Toc308084140" w:history="1">
         <w:r>
           <w:rPr>
             <w:rStyle w:val="Hyperlink"/>
@@ -1593,7 +1593,7 @@
             <w:noProof/>
             <w:webHidden/>
           </w:rPr>
-          <w:instrText xml:space="preserve"> PAGEREF _Toc306891887 \h </w:instrText>
+          <w:instrText xml:space="preserve"> PAGEREF _Toc308084140 \h </w:instrText>
         </w:r>
         <w:r>
           <w:rPr>
@@ -1635,7 +1635,7 @@
           <w:noProof/>
         </w:rPr>
       </w:pPr>
-      <w:hyperlink w:anchor="_Toc306891888" w:history="1">
+      <w:hyperlink w:anchor="_Toc308084141" w:history="1">
         <w:r>
           <w:rPr>
             <w:rStyle w:val="Hyperlink"/>
@@ -1662,7 +1662,7 @@
             <w:noProof/>
             <w:webHidden/>
           </w:rPr>
-          <w:instrText xml:space="preserve"> PAGEREF _Toc306891888 \h </w:instrText>
+          <w:instrText xml:space="preserve"> PAGEREF _Toc308084141 \h </w:instrText>
         </w:r>
         <w:r>
           <w:rPr>
@@ -1704,7 +1704,7 @@
           <w:noProof/>
         </w:rPr>
       </w:pPr>
-      <w:hyperlink w:anchor="_Toc306891889" w:history="1">
+      <w:hyperlink w:anchor="_Toc308084142" w:history="1">
         <w:r>
           <w:rPr>
             <w:rStyle w:val="Hyperlink"/>
@@ -1731,7 +1731,7 @@
             <w:noProof/>
             <w:webHidden/>
           </w:rPr>
-          <w:instrText xml:space="preserve"> PAGEREF _Toc306891889 \h </w:instrText>
+          <w:instrText xml:space="preserve"> PAGEREF _Toc308084142 \h </w:instrText>
         </w:r>
         <w:r>
           <w:rPr>
@@ -1773,7 +1773,7 @@
           <w:noProof/>
         </w:rPr>
       </w:pPr>
-      <w:hyperlink w:anchor="_Toc306891890" w:history="1">
+      <w:hyperlink w:anchor="_Toc308084143" w:history="1">
         <w:r>
           <w:rPr>
             <w:rStyle w:val="Hyperlink"/>
@@ -1800,7 +1800,7 @@
             <w:noProof/>
             <w:webHidden/>
           </w:rPr>
-          <w:instrText xml:space="preserve"> PAGEREF _Toc306891890 \h </w:instrText>
+          <w:instrText xml:space="preserve"> PAGEREF _Toc308084143 \h </w:instrText>
         </w:r>
         <w:r>
           <w:rPr>
@@ -1842,7 +1842,7 @@
           <w:noProof/>
         </w:rPr>
       </w:pPr>
-      <w:hyperlink w:anchor="_Toc306891891" w:history="1">
+      <w:hyperlink w:anchor="_Toc308084144" w:history="1">
         <w:r>
           <w:rPr>
             <w:rStyle w:val="Hyperlink"/>
@@ -1869,7 +1869,7 @@
             <w:noProof/>
             <w:webHidden/>
           </w:rPr>
-          <w:instrText xml:space="preserve"> PAGEREF _Toc306891891 \h </w:instrText>
+          <w:instrText xml:space="preserve"> PAGEREF _Toc308084144 \h </w:instrText>
         </w:r>
         <w:r>
           <w:rPr>
@@ -1911,7 +1911,7 @@
           <w:noProof/>
         </w:rPr>
       </w:pPr>
-      <w:hyperlink w:anchor="_Toc306891892" w:history="1">
+      <w:hyperlink w:anchor="_Toc308084145" w:history="1">
         <w:r>
           <w:rPr>
             <w:rStyle w:val="Hyperlink"/>
@@ -1938,7 +1938,7 @@
             <w:noProof/>
             <w:webHidden/>
           </w:rPr>
-          <w:instrText xml:space="preserve"> PAGEREF _Toc306891892 \h </w:instrText>
+          <w:instrText xml:space="preserve"> PAGEREF _Toc308084145 \h </w:instrText>
         </w:r>
         <w:r>
           <w:rPr>
@@ -1958,7 +1958,7 @@
             <w:noProof/>
             <w:webHidden/>
           </w:rPr>
-          <w:t>19</w:t>
+          <w:t>18</w:t>
         </w:r>
         <w:r>
           <w:rPr>
@@ -1978,7 +1978,7 @@
       <w:pPr>
         <w:pStyle w:val="Heading1"/>
       </w:pPr>
-      <w:bookmarkStart w:id="1" w:name="_Toc306891872"/>
+      <w:bookmarkStart w:id="1" w:name="_Toc308084125"/>
       <w:r>
         <w:lastRenderedPageBreak/>
         <w:t>Introduction</w:t>
@@ -2402,7 +2402,7 @@
       <w:pPr>
         <w:pStyle w:val="Heading1"/>
       </w:pPr>
-      <w:bookmarkStart w:id="2" w:name="_Toc306891873"/>
+      <w:bookmarkStart w:id="2" w:name="_Toc308084126"/>
       <w:r>
         <w:lastRenderedPageBreak/>
         <w:t xml:space="preserve">Limitations of </w:t>
@@ -2560,7 +2560,7 @@
       <w:pPr>
         <w:pStyle w:val="Heading2"/>
       </w:pPr>
-      <w:bookmarkStart w:id="3" w:name="_Toc306891874"/>
+      <w:bookmarkStart w:id="3" w:name="_Toc308084127"/>
       <w:r>
         <w:t xml:space="preserve">Support for </w:t>
       </w:r>
@@ -3091,7 +3091,7 @@
       <w:pPr>
         <w:pStyle w:val="Heading2"/>
       </w:pPr>
-      <w:bookmarkStart w:id="4" w:name="_Toc306891875"/>
+      <w:bookmarkStart w:id="4" w:name="_Toc308084128"/>
       <w:r>
         <w:t xml:space="preserve">Support for </w:t>
       </w:r>
@@ -3513,7 +3513,7 @@
       <w:pPr>
         <w:pStyle w:val="Heading2"/>
       </w:pPr>
-      <w:bookmarkStart w:id="5" w:name="_Toc306891876"/>
+      <w:bookmarkStart w:id="5" w:name="_Toc308084129"/>
       <w:r>
         <w:t xml:space="preserve">Support for HDF5 </w:t>
       </w:r>
@@ -3730,7 +3730,7 @@
       <w:pPr>
         <w:pStyle w:val="Heading2"/>
       </w:pPr>
-      <w:bookmarkStart w:id="6" w:name="_Toc306891877"/>
+      <w:bookmarkStart w:id="6" w:name="_Toc308084130"/>
       <w:r>
         <w:t xml:space="preserve">Support for </w:t>
       </w:r>
@@ -4045,7 +4045,7 @@
       <w:pPr>
         <w:pStyle w:val="Heading2"/>
       </w:pPr>
-      <w:bookmarkStart w:id="7" w:name="_Toc306891878"/>
+      <w:bookmarkStart w:id="7" w:name="_Toc308084131"/>
       <w:r>
         <w:lastRenderedPageBreak/>
         <w:t xml:space="preserve">HDF5 APIs with </w:t>
@@ -4178,7 +4178,7 @@
       <w:pPr>
         <w:pStyle w:val="Heading1"/>
       </w:pPr>
-      <w:bookmarkStart w:id="8" w:name="_Toc306891879"/>
+      <w:bookmarkStart w:id="8" w:name="_Toc308084132"/>
       <w:r>
         <w:lastRenderedPageBreak/>
         <w:t xml:space="preserve">Support for </w:t>
@@ -5501,7 +5501,7 @@
       <w:pPr>
         <w:pStyle w:val="Heading1"/>
       </w:pPr>
-      <w:bookmarkStart w:id="9" w:name="_Toc306891880"/>
+      <w:bookmarkStart w:id="9" w:name="_Toc308084133"/>
       <w:r>
         <w:lastRenderedPageBreak/>
         <w:t xml:space="preserve">New </w:t>
@@ -5567,7 +5567,7 @@
       <w:pPr>
         <w:pStyle w:val="Heading2"/>
       </w:pPr>
-      <w:bookmarkStart w:id="11" w:name="_Toc306891881"/>
+      <w:bookmarkStart w:id="11" w:name="_Toc308084134"/>
       <w:r>
         <w:t xml:space="preserve">Fortran </w:t>
       </w:r>
@@ -5981,7 +5981,7 @@
       <w:pPr>
         <w:pStyle w:val="Heading3"/>
       </w:pPr>
-      <w:bookmarkStart w:id="12" w:name="_Toc306891882"/>
+      <w:bookmarkStart w:id="12" w:name="_Toc308084135"/>
       <w:r>
         <w:t>F</w:t>
       </w:r>
@@ -6645,7 +6645,7 @@
       <w:pPr>
         <w:pStyle w:val="Heading3"/>
       </w:pPr>
-      <w:bookmarkStart w:id="13" w:name="_Toc306891883"/>
+      <w:bookmarkStart w:id="13" w:name="_Toc308084136"/>
       <w:r>
         <w:t xml:space="preserve">Example of the </w:t>
       </w:r>
@@ -7207,7 +7207,7 @@
       <w:pPr>
         <w:pStyle w:val="Heading2"/>
       </w:pPr>
-      <w:bookmarkStart w:id="14" w:name="_Toc306891884"/>
+      <w:bookmarkStart w:id="14" w:name="_Toc308084137"/>
       <w:r>
         <w:lastRenderedPageBreak/>
         <w:t xml:space="preserve">Compound </w:t>
@@ -7549,7 +7549,7 @@
       <w:pPr>
         <w:pStyle w:val="Heading3"/>
       </w:pPr>
-      <w:bookmarkStart w:id="15" w:name="_Toc306891885"/>
+      <w:bookmarkStart w:id="15" w:name="_Toc308084138"/>
       <w:r>
         <w:t xml:space="preserve">Constructing </w:t>
       </w:r>
@@ -8018,7 +8018,7 @@
       <w:pPr>
         <w:pStyle w:val="Heading3"/>
       </w:pPr>
-      <w:bookmarkStart w:id="16" w:name="_Toc306891886"/>
+      <w:bookmarkStart w:id="16" w:name="_Toc308084139"/>
       <w:r>
         <w:t xml:space="preserve">How to </w:t>
       </w:r>
@@ -8183,7 +8183,7 @@
       <w:pPr>
         <w:pStyle w:val="Heading3"/>
       </w:pPr>
-      <w:bookmarkStart w:id="17" w:name="_Toc306891887"/>
+      <w:bookmarkStart w:id="17" w:name="_Toc308084140"/>
       <w:r>
         <w:t>Variable</w:t>
       </w:r>
@@ -9472,7 +9472,7 @@
       <w:pPr>
         <w:pStyle w:val="Heading3"/>
       </w:pPr>
-      <w:bookmarkStart w:id="18" w:name="_Toc306891888"/>
+      <w:bookmarkStart w:id="18" w:name="_Toc308084141"/>
       <w:r>
         <w:lastRenderedPageBreak/>
         <w:t xml:space="preserve">Enumerated </w:t>
@@ -10532,7 +10532,7 @@
       <w:pPr>
         <w:pStyle w:val="Heading2"/>
       </w:pPr>
-      <w:bookmarkStart w:id="19" w:name="_Toc306891889"/>
+      <w:bookmarkStart w:id="19" w:name="_Toc308084142"/>
       <w:r>
         <w:lastRenderedPageBreak/>
         <w:t xml:space="preserve">HDF5 Fortran APIs with </w:t>
@@ -11009,7 +11009,7 @@
       <w:pPr>
         <w:pStyle w:val="Heading2"/>
       </w:pPr>
-      <w:bookmarkStart w:id="20" w:name="_Toc306891890"/>
+      <w:bookmarkStart w:id="20" w:name="_Toc308084143"/>
       <w:r>
         <w:lastRenderedPageBreak/>
         <w:t>Backward</w:t>
@@ -11124,7 +11124,7 @@
       <w:pPr>
         <w:pStyle w:val="Heading2"/>
       </w:pPr>
-      <w:bookmarkStart w:id="21" w:name="_Toc306891891"/>
+      <w:bookmarkStart w:id="21" w:name="_Toc308084144"/>
       <w:r>
         <w:t xml:space="preserve">Source </w:t>
       </w:r>
@@ -11389,25 +11389,16 @@
     <w:p/>
     <w:p>
       <w:pPr>
-        <w:rPr>
-          <w:rFonts w:ascii="Arial" w:eastAsiaTheme="majorEastAsia" w:hAnsi="Arial" w:cstheme="majorBidi"/>
-          <w:b/>
-          <w:sz w:val="26"/>
-          <w:szCs w:val="26"/>
-        </w:rPr>
-      </w:pPr>
-      <w:r>
-        <w:br w:type="page"/>
-      </w:r>
-    </w:p>
-    <w:p>
-      <w:pPr>
         <w:pStyle w:val="Heading2"/>
       </w:pPr>
-      <w:bookmarkStart w:id="22" w:name="_Toc306891892"/>
-      <w:r>
-        <w:lastRenderedPageBreak/>
-        <w:t>Fortran API Changes and Additions</w:t>
+      <w:bookmarkStart w:id="22" w:name="_Toc308084145"/>
+      <w:proofErr w:type="gramStart"/>
+      <w:r>
+        <w:t>Fortran</w:t>
+      </w:r>
+      <w:proofErr w:type="gramEnd"/>
+      <w:r>
+        <w:t xml:space="preserve"> API Changes and Additions</w:t>
       </w:r>
       <w:r>
         <w:t xml:space="preserve"> in </w:t>
@@ -11425,7 +11416,15 @@
         <w:t xml:space="preserve">The </w:t>
       </w:r>
       <w:r>
-        <w:t xml:space="preserve">table below shows existing Fortran functions that have been upgraded and </w:t>
+        <w:t xml:space="preserve">table below shows existing </w:t>
+      </w:r>
+      <w:proofErr w:type="gramStart"/>
+      <w:r>
+        <w:t>Fortran</w:t>
+      </w:r>
+      <w:proofErr w:type="gramEnd"/>
+      <w:r>
+        <w:t xml:space="preserve"> functions that have been upgraded and </w:t>
       </w:r>
       <w:r>
         <w:t xml:space="preserve">new </w:t>
@@ -11477,6 +11476,15 @@
       </w:r>
       <w:r>
         <w:t xml:space="preserve"> They have had a C implementation.</w:t>
+      </w:r>
+      <w:r>
+        <w:t xml:space="preserve"> See the “</w:t>
+      </w:r>
+      <w:r>
+        <w:t>HDF5 Software Changes from Release to Release</w:t>
+      </w:r>
+      <w:r>
+        <w:t xml:space="preserve">” page on the web site for more information. </w:t>
       </w:r>
     </w:p>
     <w:p/>
@@ -11484,17 +11492,18 @@
       <w:tblPr>
         <w:tblStyle w:val="TableGrid"/>
         <w:tblW w:w="0" w:type="auto"/>
+        <w:jc w:val="center"/>
         <w:tblLook w:val="04A0" w:firstRow="1" w:lastRow="0" w:firstColumn="1" w:lastColumn="0" w:noHBand="0" w:noVBand="1"/>
       </w:tblPr>
       <w:tblGrid>
         <w:gridCol w:w="1714"/>
         <w:gridCol w:w="2472"/>
-        <w:gridCol w:w="3130"/>
-        <w:gridCol w:w="2836"/>
+        <w:gridCol w:w="2825"/>
       </w:tblGrid>
       <w:tr>
         <w:trPr>
           <w:tblHeader/>
+          <w:jc w:val="center"/>
         </w:trPr>
         <w:tc>
           <w:tcPr>
@@ -11534,7 +11543,7 @@
         </w:tc>
         <w:tc>
           <w:tcPr>
-            <w:tcW w:w="3130" w:type="dxa"/>
+            <w:tcW w:w="2825" w:type="dxa"/>
           </w:tcPr>
           <w:p>
             <w:pPr>
@@ -11550,26 +11559,177 @@
             </w:r>
           </w:p>
         </w:tc>
+      </w:tr>
+      <w:tr>
+        <w:trPr>
+          <w:jc w:val="center"/>
+        </w:trPr>
         <w:tc>
           <w:tcPr>
-            <w:tcW w:w="2836" w:type="dxa"/>
+            <w:tcW w:w="1714" w:type="dxa"/>
           </w:tcPr>
           <w:p>
-            <w:pPr>
-              <w:rPr>
-                <w:b/>
-              </w:rPr>
-            </w:pPr>
             <w:r>
-              <w:rPr>
-                <w:b/>
-              </w:rPr>
-              <w:t>Comments</w:t>
+              <w:t>H5</w:t>
             </w:r>
           </w:p>
         </w:tc>
+        <w:tc>
+          <w:tcPr>
+            <w:tcW w:w="2472" w:type="dxa"/>
+          </w:tcPr>
+          <w:p>
+            <w:r>
+              <w:t>h5open_f</w:t>
+            </w:r>
+          </w:p>
+        </w:tc>
+        <w:tc>
+          <w:tcPr>
+            <w:tcW w:w="2825" w:type="dxa"/>
+          </w:tcPr>
+          <w:p/>
+        </w:tc>
       </w:tr>
       <w:tr>
+        <w:trPr>
+          <w:jc w:val="center"/>
+        </w:trPr>
+        <w:tc>
+          <w:tcPr>
+            <w:tcW w:w="1714" w:type="dxa"/>
+          </w:tcPr>
+          <w:p/>
+        </w:tc>
+        <w:tc>
+          <w:tcPr>
+            <w:tcW w:w="2472" w:type="dxa"/>
+          </w:tcPr>
+          <w:p>
+            <w:r>
+              <w:t>h5close_f</w:t>
+            </w:r>
+          </w:p>
+        </w:tc>
+        <w:tc>
+          <w:tcPr>
+            <w:tcW w:w="2825" w:type="dxa"/>
+          </w:tcPr>
+          <w:p/>
+        </w:tc>
+      </w:tr>
+      <w:tr>
+        <w:trPr>
+          <w:jc w:val="center"/>
+        </w:trPr>
+        <w:tc>
+          <w:tcPr>
+            <w:tcW w:w="1714" w:type="dxa"/>
+          </w:tcPr>
+          <w:p/>
+        </w:tc>
+        <w:tc>
+          <w:tcPr>
+            <w:tcW w:w="2472" w:type="dxa"/>
+          </w:tcPr>
+          <w:p>
+            <w:r>
+              <w:t>h5check_version_f</w:t>
+            </w:r>
+          </w:p>
+        </w:tc>
+        <w:tc>
+          <w:tcPr>
+            <w:tcW w:w="2825" w:type="dxa"/>
+          </w:tcPr>
+          <w:p/>
+        </w:tc>
+      </w:tr>
+      <w:tr>
+        <w:trPr>
+          <w:jc w:val="center"/>
+        </w:trPr>
+        <w:tc>
+          <w:tcPr>
+            <w:tcW w:w="1714" w:type="dxa"/>
+          </w:tcPr>
+          <w:p/>
+        </w:tc>
+        <w:tc>
+          <w:tcPr>
+            <w:tcW w:w="2472" w:type="dxa"/>
+          </w:tcPr>
+          <w:p>
+            <w:r>
+              <w:t>h5get_libversion_f</w:t>
+            </w:r>
+          </w:p>
+        </w:tc>
+        <w:tc>
+          <w:tcPr>
+            <w:tcW w:w="2825" w:type="dxa"/>
+          </w:tcPr>
+          <w:p/>
+        </w:tc>
+      </w:tr>
+      <w:tr>
+        <w:trPr>
+          <w:jc w:val="center"/>
+        </w:trPr>
+        <w:tc>
+          <w:tcPr>
+            <w:tcW w:w="1714" w:type="dxa"/>
+          </w:tcPr>
+          <w:p/>
+        </w:tc>
+        <w:tc>
+          <w:tcPr>
+            <w:tcW w:w="2472" w:type="dxa"/>
+          </w:tcPr>
+          <w:p>
+            <w:r>
+              <w:t>h5garbage_collect_f</w:t>
+            </w:r>
+          </w:p>
+        </w:tc>
+        <w:tc>
+          <w:tcPr>
+            <w:tcW w:w="2825" w:type="dxa"/>
+          </w:tcPr>
+          <w:p/>
+        </w:tc>
+      </w:tr>
+      <w:tr>
+        <w:trPr>
+          <w:jc w:val="center"/>
+        </w:trPr>
+        <w:tc>
+          <w:tcPr>
+            <w:tcW w:w="1714" w:type="dxa"/>
+          </w:tcPr>
+          <w:p/>
+        </w:tc>
+        <w:tc>
+          <w:tcPr>
+            <w:tcW w:w="2472" w:type="dxa"/>
+          </w:tcPr>
+          <w:p>
+            <w:r>
+              <w:t>h5dont_atexit_f</w:t>
+            </w:r>
+          </w:p>
+        </w:tc>
+        <w:tc>
+          <w:tcPr>
+            <w:tcW w:w="2825" w:type="dxa"/>
+          </w:tcPr>
+          <w:p/>
+        </w:tc>
+      </w:tr>
+      <w:tr>
+        <w:trPr>
+          <w:jc w:val="center"/>
+        </w:trPr>
         <w:tc>
           <w:tcPr>
             <w:tcW w:w="1714" w:type="dxa"/>
@@ -11592,18 +11752,15 @@
         </w:tc>
         <w:tc>
           <w:tcPr>
-            <w:tcW w:w="3130" w:type="dxa"/>
-          </w:tcPr>
-          <w:p/>
-        </w:tc>
-        <w:tc>
-          <w:tcPr>
-            <w:tcW w:w="2836" w:type="dxa"/>
+            <w:tcW w:w="2825" w:type="dxa"/>
           </w:tcPr>
           <w:p/>
         </w:tc>
       </w:tr>
       <w:tr>
+        <w:trPr>
+          <w:jc w:val="center"/>
+        </w:trPr>
         <w:tc>
           <w:tcPr>
             <w:tcW w:w="1714" w:type="dxa"/>
@@ -11622,18 +11779,15 @@
         </w:tc>
         <w:tc>
           <w:tcPr>
-            <w:tcW w:w="3130" w:type="dxa"/>
-          </w:tcPr>
-          <w:p/>
-        </w:tc>
-        <w:tc>
-          <w:tcPr>
-            <w:tcW w:w="2836" w:type="dxa"/>
+            <w:tcW w:w="2825" w:type="dxa"/>
           </w:tcPr>
           <w:p/>
         </w:tc>
       </w:tr>
       <w:tr>
+        <w:trPr>
+          <w:jc w:val="center"/>
+        </w:trPr>
         <w:tc>
           <w:tcPr>
             <w:tcW w:w="1714" w:type="dxa"/>
@@ -11656,18 +11810,15 @@
         </w:tc>
         <w:tc>
           <w:tcPr>
-            <w:tcW w:w="3130" w:type="dxa"/>
-          </w:tcPr>
-          <w:p/>
-        </w:tc>
-        <w:tc>
-          <w:tcPr>
-            <w:tcW w:w="2836" w:type="dxa"/>
+            <w:tcW w:w="2825" w:type="dxa"/>
           </w:tcPr>
           <w:p/>
         </w:tc>
       </w:tr>
       <w:tr>
+        <w:trPr>
+          <w:jc w:val="center"/>
+        </w:trPr>
         <w:tc>
           <w:tcPr>
             <w:tcW w:w="1714" w:type="dxa"/>
@@ -11686,18 +11837,15 @@
         </w:tc>
         <w:tc>
           <w:tcPr>
-            <w:tcW w:w="3130" w:type="dxa"/>
-          </w:tcPr>
-          <w:p/>
-        </w:tc>
-        <w:tc>
-          <w:tcPr>
-            <w:tcW w:w="2836" w:type="dxa"/>
+            <w:tcW w:w="2825" w:type="dxa"/>
           </w:tcPr>
           <w:p/>
         </w:tc>
       </w:tr>
       <w:tr>
+        <w:trPr>
+          <w:jc w:val="center"/>
+        </w:trPr>
         <w:tc>
           <w:tcPr>
             <w:tcW w:w="1714" w:type="dxa"/>
@@ -11712,7 +11860,7 @@
         </w:tc>
         <w:tc>
           <w:tcPr>
-            <w:tcW w:w="3130" w:type="dxa"/>
+            <w:tcW w:w="2825" w:type="dxa"/>
           </w:tcPr>
           <w:p>
             <w:r>
@@ -11720,14 +11868,11 @@
             </w:r>
           </w:p>
         </w:tc>
-        <w:tc>
-          <w:tcPr>
-            <w:tcW w:w="2836" w:type="dxa"/>
-          </w:tcPr>
-          <w:p/>
-        </w:tc>
       </w:tr>
       <w:tr>
+        <w:trPr>
+          <w:jc w:val="center"/>
+        </w:trPr>
         <w:tc>
           <w:tcPr>
             <w:tcW w:w="1714" w:type="dxa"/>
@@ -11746,7 +11891,7 @@
         </w:tc>
         <w:tc>
           <w:tcPr>
-            <w:tcW w:w="3130" w:type="dxa"/>
+            <w:tcW w:w="2825" w:type="dxa"/>
           </w:tcPr>
           <w:p>
             <w:r>
@@ -11754,14 +11899,11 @@
             </w:r>
           </w:p>
         </w:tc>
-        <w:tc>
-          <w:tcPr>
-            <w:tcW w:w="2836" w:type="dxa"/>
-          </w:tcPr>
-          <w:p/>
-        </w:tc>
       </w:tr>
       <w:tr>
+        <w:trPr>
+          <w:jc w:val="center"/>
+        </w:trPr>
         <w:tc>
           <w:tcPr>
             <w:tcW w:w="1714" w:type="dxa"/>
@@ -11776,7 +11918,7 @@
         </w:tc>
         <w:tc>
           <w:tcPr>
-            <w:tcW w:w="3130" w:type="dxa"/>
+            <w:tcW w:w="2825" w:type="dxa"/>
           </w:tcPr>
           <w:p>
             <w:r>
@@ -11784,14 +11926,11 @@
             </w:r>
           </w:p>
         </w:tc>
-        <w:tc>
-          <w:tcPr>
-            <w:tcW w:w="2836" w:type="dxa"/>
-          </w:tcPr>
-          <w:p/>
-        </w:tc>
       </w:tr>
       <w:tr>
+        <w:trPr>
+          <w:jc w:val="center"/>
+        </w:trPr>
         <w:tc>
           <w:tcPr>
             <w:tcW w:w="1714" w:type="dxa"/>
@@ -11806,7 +11945,7 @@
         </w:tc>
         <w:tc>
           <w:tcPr>
-            <w:tcW w:w="3130" w:type="dxa"/>
+            <w:tcW w:w="2825" w:type="dxa"/>
           </w:tcPr>
           <w:p>
             <w:r>
@@ -11814,14 +11953,11 @@
             </w:r>
           </w:p>
         </w:tc>
-        <w:tc>
-          <w:tcPr>
-            <w:tcW w:w="2836" w:type="dxa"/>
-          </w:tcPr>
-          <w:p/>
-        </w:tc>
       </w:tr>
       <w:tr>
+        <w:trPr>
+          <w:jc w:val="center"/>
+        </w:trPr>
         <w:tc>
           <w:tcPr>
             <w:tcW w:w="1714" w:type="dxa"/>
@@ -11836,7 +11972,7 @@
         </w:tc>
         <w:tc>
           <w:tcPr>
-            <w:tcW w:w="3130" w:type="dxa"/>
+            <w:tcW w:w="2825" w:type="dxa"/>
           </w:tcPr>
           <w:p>
             <w:r>
@@ -11844,14 +11980,11 @@
             </w:r>
           </w:p>
         </w:tc>
-        <w:tc>
-          <w:tcPr>
-            <w:tcW w:w="2836" w:type="dxa"/>
-          </w:tcPr>
-          <w:p/>
-        </w:tc>
       </w:tr>
       <w:tr>
+        <w:trPr>
+          <w:jc w:val="center"/>
+        </w:trPr>
         <w:tc>
           <w:tcPr>
             <w:tcW w:w="1714" w:type="dxa"/>
@@ -11866,7 +11999,7 @@
         </w:tc>
         <w:tc>
           <w:tcPr>
-            <w:tcW w:w="3130" w:type="dxa"/>
+            <w:tcW w:w="2825" w:type="dxa"/>
           </w:tcPr>
           <w:p>
             <w:r>
@@ -11874,14 +12007,11 @@
             </w:r>
           </w:p>
         </w:tc>
-        <w:tc>
-          <w:tcPr>
-            <w:tcW w:w="2836" w:type="dxa"/>
-          </w:tcPr>
-          <w:p/>
-        </w:tc>
       </w:tr>
       <w:tr>
+        <w:trPr>
+          <w:jc w:val="center"/>
+        </w:trPr>
         <w:tc>
           <w:tcPr>
             <w:tcW w:w="1714" w:type="dxa"/>
@@ -11896,7 +12026,7 @@
         </w:tc>
         <w:tc>
           <w:tcPr>
-            <w:tcW w:w="3130" w:type="dxa"/>
+            <w:tcW w:w="2825" w:type="dxa"/>
           </w:tcPr>
           <w:p>
             <w:r>
@@ -11904,14 +12034,11 @@
             </w:r>
           </w:p>
         </w:tc>
-        <w:tc>
-          <w:tcPr>
-            <w:tcW w:w="2836" w:type="dxa"/>
-          </w:tcPr>
-          <w:p/>
-        </w:tc>
       </w:tr>
       <w:tr>
+        <w:trPr>
+          <w:jc w:val="center"/>
+        </w:trPr>
         <w:tc>
           <w:tcPr>
             <w:tcW w:w="1714" w:type="dxa"/>
@@ -11926,7 +12053,7 @@
         </w:tc>
         <w:tc>
           <w:tcPr>
-            <w:tcW w:w="3130" w:type="dxa"/>
+            <w:tcW w:w="2825" w:type="dxa"/>
           </w:tcPr>
           <w:p>
             <w:r>
@@ -11934,14 +12061,11 @@
             </w:r>
           </w:p>
         </w:tc>
-        <w:tc>
-          <w:tcPr>
-            <w:tcW w:w="2836" w:type="dxa"/>
-          </w:tcPr>
-          <w:p/>
-        </w:tc>
       </w:tr>
       <w:tr>
+        <w:trPr>
+          <w:jc w:val="center"/>
+        </w:trPr>
         <w:tc>
           <w:tcPr>
             <w:tcW w:w="1714" w:type="dxa"/>
@@ -11956,7 +12080,7 @@
         </w:tc>
         <w:tc>
           <w:tcPr>
-            <w:tcW w:w="3130" w:type="dxa"/>
+            <w:tcW w:w="2825" w:type="dxa"/>
           </w:tcPr>
           <w:p>
             <w:r>
@@ -11964,14 +12088,11 @@
             </w:r>
           </w:p>
         </w:tc>
-        <w:tc>
-          <w:tcPr>
-            <w:tcW w:w="2836" w:type="dxa"/>
-          </w:tcPr>
-          <w:p/>
-        </w:tc>
       </w:tr>
       <w:tr>
+        <w:trPr>
+          <w:jc w:val="center"/>
+        </w:trPr>
         <w:tc>
           <w:tcPr>
             <w:tcW w:w="1714" w:type="dxa"/>
@@ -11986,7 +12107,7 @@
         </w:tc>
         <w:tc>
           <w:tcPr>
-            <w:tcW w:w="3130" w:type="dxa"/>
+            <w:tcW w:w="2825" w:type="dxa"/>
           </w:tcPr>
           <w:p>
             <w:r>
@@ -11994,14 +12115,11 @@
             </w:r>
           </w:p>
         </w:tc>
-        <w:tc>
-          <w:tcPr>
-            <w:tcW w:w="2836" w:type="dxa"/>
-          </w:tcPr>
-          <w:p/>
-        </w:tc>
       </w:tr>
       <w:tr>
+        <w:trPr>
+          <w:jc w:val="center"/>
+        </w:trPr>
         <w:tc>
           <w:tcPr>
             <w:tcW w:w="1714" w:type="dxa"/>
@@ -12016,30 +12134,23 @@
           <w:tcPr>
             <w:tcW w:w="2472" w:type="dxa"/>
           </w:tcPr>
+          <w:p/>
+        </w:tc>
+        <w:tc>
+          <w:tcPr>
+            <w:tcW w:w="2825" w:type="dxa"/>
+          </w:tcPr>
           <w:p>
             <w:r>
               <w:t>h5eset_auto_f</w:t>
             </w:r>
           </w:p>
         </w:tc>
-        <w:tc>
-          <w:tcPr>
-            <w:tcW w:w="3130" w:type="dxa"/>
-          </w:tcPr>
-          <w:p/>
-        </w:tc>
-        <w:tc>
-          <w:tcPr>
-            <w:tcW w:w="2836" w:type="dxa"/>
-          </w:tcPr>
-          <w:p>
-            <w:r>
-              <w:t>Function not yet completed.</w:t>
-            </w:r>
-          </w:p>
-        </w:tc>
       </w:tr>
       <w:tr>
+        <w:trPr>
+          <w:jc w:val="center"/>
+        </w:trPr>
         <w:tc>
           <w:tcPr>
             <w:tcW w:w="1714" w:type="dxa"/>
@@ -12058,7 +12169,7 @@
         </w:tc>
         <w:tc>
           <w:tcPr>
-            <w:tcW w:w="3130" w:type="dxa"/>
+            <w:tcW w:w="2825" w:type="dxa"/>
           </w:tcPr>
           <w:p>
             <w:r>
@@ -12066,14 +12177,11 @@
             </w:r>
           </w:p>
         </w:tc>
-        <w:tc>
-          <w:tcPr>
-            <w:tcW w:w="2836" w:type="dxa"/>
-          </w:tcPr>
-          <w:p/>
-        </w:tc>
       </w:tr>
       <w:tr>
+        <w:trPr>
+          <w:jc w:val="center"/>
+        </w:trPr>
         <w:tc>
           <w:tcPr>
             <w:tcW w:w="1714" w:type="dxa"/>
@@ -12088,7 +12196,7 @@
         </w:tc>
         <w:tc>
           <w:tcPr>
-            <w:tcW w:w="3130" w:type="dxa"/>
+            <w:tcW w:w="2825" w:type="dxa"/>
           </w:tcPr>
           <w:p>
             <w:r>
@@ -12096,14 +12204,11 @@
             </w:r>
           </w:p>
         </w:tc>
-        <w:tc>
-          <w:tcPr>
-            <w:tcW w:w="2836" w:type="dxa"/>
-          </w:tcPr>
-          <w:p/>
-        </w:tc>
       </w:tr>
       <w:tr>
+        <w:trPr>
+          <w:jc w:val="center"/>
+        </w:trPr>
         <w:tc>
           <w:tcPr>
             <w:tcW w:w="1714" w:type="dxa"/>
@@ -12122,7 +12227,7 @@
         </w:tc>
         <w:tc>
           <w:tcPr>
-            <w:tcW w:w="3130" w:type="dxa"/>
+            <w:tcW w:w="2825" w:type="dxa"/>
           </w:tcPr>
           <w:p>
             <w:r>
@@ -12130,14 +12235,11 @@
             </w:r>
           </w:p>
         </w:tc>
-        <w:tc>
-          <w:tcPr>
-            <w:tcW w:w="2836" w:type="dxa"/>
-          </w:tcPr>
-          <w:p/>
-        </w:tc>
       </w:tr>
       <w:tr>
+        <w:trPr>
+          <w:jc w:val="center"/>
+        </w:trPr>
         <w:tc>
           <w:tcPr>
             <w:tcW w:w="1714" w:type="dxa"/>
@@ -12152,7 +12254,7 @@
         </w:tc>
         <w:tc>
           <w:tcPr>
-            <w:tcW w:w="3130" w:type="dxa"/>
+            <w:tcW w:w="2825" w:type="dxa"/>
           </w:tcPr>
           <w:p>
             <w:r>
@@ -12160,18 +12262,11 @@
             </w:r>
           </w:p>
         </w:tc>
-        <w:tc>
-          <w:tcPr>
-            <w:tcW w:w="2836" w:type="dxa"/>
-          </w:tcPr>
-          <w:p>
-            <w:r>
-              <w:t>Function not yet completed.</w:t>
-            </w:r>
-          </w:p>
-        </w:tc>
       </w:tr>
       <w:tr>
+        <w:trPr>
+          <w:jc w:val="center"/>
+        </w:trPr>
         <w:tc>
           <w:tcPr>
             <w:tcW w:w="1714" w:type="dxa"/>
@@ -12194,18 +12289,15 @@
         </w:tc>
         <w:tc>
           <w:tcPr>
-            <w:tcW w:w="3130" w:type="dxa"/>
-          </w:tcPr>
-          <w:p/>
-        </w:tc>
-        <w:tc>
-          <w:tcPr>
-            <w:tcW w:w="2836" w:type="dxa"/>
+            <w:tcW w:w="2825" w:type="dxa"/>
           </w:tcPr>
           <w:p/>
         </w:tc>
       </w:tr>
       <w:tr>
+        <w:trPr>
+          <w:jc w:val="center"/>
+        </w:trPr>
         <w:tc>
           <w:tcPr>
             <w:tcW w:w="1714" w:type="dxa"/>
@@ -12224,18 +12316,15 @@
         </w:tc>
         <w:tc>
           <w:tcPr>
-            <w:tcW w:w="3130" w:type="dxa"/>
-          </w:tcPr>
-          <w:p/>
-        </w:tc>
-        <w:tc>
-          <w:tcPr>
-            <w:tcW w:w="2836" w:type="dxa"/>
+            <w:tcW w:w="2825" w:type="dxa"/>
           </w:tcPr>
           <w:p/>
         </w:tc>
       </w:tr>
       <w:tr>
+        <w:trPr>
+          <w:jc w:val="center"/>
+        </w:trPr>
         <w:tc>
           <w:tcPr>
             <w:tcW w:w="1714" w:type="dxa"/>
@@ -12254,18 +12343,15 @@
         </w:tc>
         <w:tc>
           <w:tcPr>
-            <w:tcW w:w="3130" w:type="dxa"/>
-          </w:tcPr>
-          <w:p/>
-        </w:tc>
-        <w:tc>
-          <w:tcPr>
-            <w:tcW w:w="2836" w:type="dxa"/>
+            <w:tcW w:w="2825" w:type="dxa"/>
           </w:tcPr>
           <w:p/>
         </w:tc>
       </w:tr>
       <w:tr>
+        <w:trPr>
+          <w:jc w:val="center"/>
+        </w:trPr>
         <w:tc>
           <w:tcPr>
             <w:tcW w:w="1714" w:type="dxa"/>
@@ -12284,18 +12370,15 @@
         </w:tc>
         <w:tc>
           <w:tcPr>
-            <w:tcW w:w="3130" w:type="dxa"/>
-          </w:tcPr>
-          <w:p/>
-        </w:tc>
-        <w:tc>
-          <w:tcPr>
-            <w:tcW w:w="2836" w:type="dxa"/>
+            <w:tcW w:w="2825" w:type="dxa"/>
           </w:tcPr>
           <w:p/>
         </w:tc>
       </w:tr>
       <w:tr>
+        <w:trPr>
+          <w:jc w:val="center"/>
+        </w:trPr>
         <w:tc>
           <w:tcPr>
             <w:tcW w:w="1714" w:type="dxa"/>
@@ -12314,18 +12397,15 @@
         </w:tc>
         <w:tc>
           <w:tcPr>
-            <w:tcW w:w="3130" w:type="dxa"/>
-          </w:tcPr>
-          <w:p/>
-        </w:tc>
-        <w:tc>
-          <w:tcPr>
-            <w:tcW w:w="2836" w:type="dxa"/>
+            <w:tcW w:w="2825" w:type="dxa"/>
           </w:tcPr>
           <w:p/>
         </w:tc>
       </w:tr>
       <w:tr>
+        <w:trPr>
+          <w:jc w:val="center"/>
+        </w:trPr>
         <w:tc>
           <w:tcPr>
             <w:tcW w:w="1714" w:type="dxa"/>
@@ -12344,18 +12424,15 @@
         </w:tc>
         <w:tc>
           <w:tcPr>
-            <w:tcW w:w="3130" w:type="dxa"/>
-          </w:tcPr>
-          <w:p/>
-        </w:tc>
-        <w:tc>
-          <w:tcPr>
-            <w:tcW w:w="2836" w:type="dxa"/>
+            <w:tcW w:w="2825" w:type="dxa"/>
           </w:tcPr>
           <w:p/>
         </w:tc>
       </w:tr>
       <w:tr>
+        <w:trPr>
+          <w:jc w:val="center"/>
+        </w:trPr>
         <w:tc>
           <w:tcPr>
             <w:tcW w:w="1714" w:type="dxa"/>
@@ -12374,18 +12451,69 @@
         </w:tc>
         <w:tc>
           <w:tcPr>
-            <w:tcW w:w="3130" w:type="dxa"/>
+            <w:tcW w:w="2825" w:type="dxa"/>
+          </w:tcPr>
+          <w:p/>
+        </w:tc>
+      </w:tr>
+      <w:tr>
+        <w:trPr>
+          <w:jc w:val="center"/>
+        </w:trPr>
+        <w:tc>
+          <w:tcPr>
+            <w:tcW w:w="1714" w:type="dxa"/>
           </w:tcPr>
           <w:p/>
         </w:tc>
         <w:tc>
           <w:tcPr>
-            <w:tcW w:w="2836" w:type="dxa"/>
+            <w:tcW w:w="2472" w:type="dxa"/>
           </w:tcPr>
           <w:p/>
         </w:tc>
+        <w:tc>
+          <w:tcPr>
+            <w:tcW w:w="2825" w:type="dxa"/>
+          </w:tcPr>
+          <w:p>
+            <w:r>
+              <w:t>h5pset_nbit_f</w:t>
+            </w:r>
+          </w:p>
+        </w:tc>
       </w:tr>
       <w:tr>
+        <w:trPr>
+          <w:jc w:val="center"/>
+        </w:trPr>
+        <w:tc>
+          <w:tcPr>
+            <w:tcW w:w="1714" w:type="dxa"/>
+          </w:tcPr>
+          <w:p/>
+        </w:tc>
+        <w:tc>
+          <w:tcPr>
+            <w:tcW w:w="2472" w:type="dxa"/>
+          </w:tcPr>
+          <w:p/>
+        </w:tc>
+        <w:tc>
+          <w:tcPr>
+            <w:tcW w:w="2825" w:type="dxa"/>
+          </w:tcPr>
+          <w:p>
+            <w:r>
+              <w:t>h5pset_scaleoffset_f</w:t>
+            </w:r>
+          </w:p>
+        </w:tc>
+      </w:tr>
+      <w:tr>
+        <w:trPr>
+          <w:jc w:val="center"/>
+        </w:trPr>
         <w:tc>
           <w:tcPr>
             <w:tcW w:w="1714" w:type="dxa"/>
@@ -12408,18 +12536,15 @@
         </w:tc>
         <w:tc>
           <w:tcPr>
-            <w:tcW w:w="3130" w:type="dxa"/>
-          </w:tcPr>
-          <w:p/>
-        </w:tc>
-        <w:tc>
-          <w:tcPr>
-            <w:tcW w:w="2836" w:type="dxa"/>
+            <w:tcW w:w="2825" w:type="dxa"/>
           </w:tcPr>
           <w:p/>
         </w:tc>
       </w:tr>
       <w:tr>
+        <w:trPr>
+          <w:jc w:val="center"/>
+        </w:trPr>
         <w:tc>
           <w:tcPr>
             <w:tcW w:w="1714" w:type="dxa"/>
@@ -12438,18 +12563,15 @@
         </w:tc>
         <w:tc>
           <w:tcPr>
-            <w:tcW w:w="3130" w:type="dxa"/>
-          </w:tcPr>
-          <w:p/>
-        </w:tc>
-        <w:tc>
-          <w:tcPr>
-            <w:tcW w:w="2836" w:type="dxa"/>
+            <w:tcW w:w="2825" w:type="dxa"/>
           </w:tcPr>
           <w:p/>
         </w:tc>
       </w:tr>
       <w:tr>
+        <w:trPr>
+          <w:jc w:val="center"/>
+        </w:trPr>
         <w:tc>
           <w:tcPr>
             <w:tcW w:w="1714" w:type="dxa"/>
@@ -12468,18 +12590,15 @@
         </w:tc>
         <w:tc>
           <w:tcPr>
-            <w:tcW w:w="3130" w:type="dxa"/>
-          </w:tcPr>
-          <w:p/>
-        </w:tc>
-        <w:tc>
-          <w:tcPr>
-            <w:tcW w:w="2836" w:type="dxa"/>
+            <w:tcW w:w="2825" w:type="dxa"/>
           </w:tcPr>
           <w:p/>
         </w:tc>
       </w:tr>
       <w:tr>
+        <w:trPr>
+          <w:jc w:val="center"/>
+        </w:trPr>
         <w:tc>
           <w:tcPr>
             <w:tcW w:w="1714" w:type="dxa"/>
@@ -12498,18 +12617,15 @@
         </w:tc>
         <w:tc>
           <w:tcPr>
-            <w:tcW w:w="3130" w:type="dxa"/>
-          </w:tcPr>
-          <w:p/>
-        </w:tc>
-        <w:tc>
-          <w:tcPr>
-            <w:tcW w:w="2836" w:type="dxa"/>
+            <w:tcW w:w="2825" w:type="dxa"/>
           </w:tcPr>
           <w:p/>
         </w:tc>
       </w:tr>
       <w:tr>
+        <w:trPr>
+          <w:jc w:val="center"/>
+        </w:trPr>
         <w:tc>
           <w:tcPr>
             <w:tcW w:w="1714" w:type="dxa"/>
@@ -12528,7 +12644,7 @@
         </w:tc>
         <w:tc>
           <w:tcPr>
-            <w:tcW w:w="3130" w:type="dxa"/>
+            <w:tcW w:w="2825" w:type="dxa"/>
           </w:tcPr>
           <w:p>
             <w:r>
@@ -12536,14 +12652,11 @@
             </w:r>
           </w:p>
         </w:tc>
-        <w:tc>
-          <w:tcPr>
-            <w:tcW w:w="2836" w:type="dxa"/>
-          </w:tcPr>
-          <w:p/>
-        </w:tc>
       </w:tr>
       <w:tr>
+        <w:trPr>
+          <w:jc w:val="center"/>
+        </w:trPr>
         <w:tc>
           <w:tcPr>
             <w:tcW w:w="1714" w:type="dxa"/>
@@ -12562,7 +12675,7 @@
         </w:tc>
         <w:tc>
           <w:tcPr>
-            <w:tcW w:w="3130" w:type="dxa"/>
+            <w:tcW w:w="2825" w:type="dxa"/>
           </w:tcPr>
           <w:p>
             <w:r>
@@ -12570,14 +12683,11 @@
             </w:r>
           </w:p>
         </w:tc>
-        <w:tc>
-          <w:tcPr>
-            <w:tcW w:w="2836" w:type="dxa"/>
-          </w:tcPr>
-          <w:p/>
-        </w:tc>
       </w:tr>
       <w:tr>
+        <w:trPr>
+          <w:jc w:val="center"/>
+        </w:trPr>
         <w:tc>
           <w:tcPr>
             <w:tcW w:w="1714" w:type="dxa"/>
@@ -12592,19 +12702,13 @@
         </w:tc>
         <w:tc>
           <w:tcPr>
-            <w:tcW w:w="3130" w:type="dxa"/>
+            <w:tcW w:w="2825" w:type="dxa"/>
           </w:tcPr>
           <w:p>
             <w:r>
               <w:t>h5kind_to_type</w:t>
             </w:r>
           </w:p>
-        </w:tc>
-        <w:tc>
-          <w:tcPr>
-            <w:tcW w:w="2836" w:type="dxa"/>
-          </w:tcPr>
-          <w:p/>
         </w:tc>
       </w:tr>
     </w:tbl>
@@ -12676,7 +12780,7 @@
                 <w:noProof/>
               </w:rPr>
               <w:drawing>
-                <wp:anchor distT="0" distB="0" distL="0" distR="0" simplePos="0" relativeHeight="251658240" behindDoc="0" locked="0" layoutInCell="1" allowOverlap="1">
+                <wp:anchor distT="0" distB="0" distL="0" distR="0" simplePos="0" relativeHeight="251658240" behindDoc="0" locked="0" layoutInCell="1" allowOverlap="1" wp14:anchorId="5442969F" wp14:editId="1999398A">
                   <wp:simplePos x="0" y="0"/>
                   <wp:positionH relativeFrom="leftMargin">
                     <wp:posOffset>822960</wp:posOffset>
@@ -12735,7 +12839,7 @@
               <w:rPr>
                 <w:noProof/>
               </w:rPr>
-              <w:t>19</w:t>
+              <w:t>2</w:t>
             </w:r>
             <w:r>
               <w:rPr>
@@ -12746,27 +12850,14 @@
             <w:r>
               <w:t xml:space="preserve"> of </w:t>
             </w:r>
-            <w:r>
-              <w:fldChar w:fldCharType="begin"/>
-            </w:r>
-            <w:r>
-              <w:instrText xml:space="preserve"> NUMPAGES  </w:instrText>
-            </w:r>
-            <w:r>
-              <w:fldChar w:fldCharType="separate"/>
-            </w:r>
-            <w:r>
-              <w:rPr>
-                <w:noProof/>
-              </w:rPr>
-              <w:t>19</w:t>
-            </w:r>
-            <w:r>
-              <w:rPr>
-                <w:noProof/>
-              </w:rPr>
-              <w:fldChar w:fldCharType="end"/>
-            </w:r>
+            <w:fldSimple w:instr=" NUMPAGES  ">
+              <w:r>
+                <w:rPr>
+                  <w:noProof/>
+                </w:rPr>
+                <w:t>19</w:t>
+              </w:r>
+            </w:fldSimple>
           </w:p>
         </w:sdtContent>
       </w:sdt>
@@ -12806,7 +12897,7 @@
                 <w:noProof/>
               </w:rPr>
               <w:drawing>
-                <wp:anchor distT="0" distB="0" distL="0" distR="0" simplePos="0" relativeHeight="251660288" behindDoc="0" locked="0" layoutInCell="1" allowOverlap="1">
+                <wp:anchor distT="0" distB="0" distL="0" distR="0" simplePos="0" relativeHeight="251660288" behindDoc="0" locked="0" layoutInCell="1" allowOverlap="1" wp14:anchorId="35980625" wp14:editId="2430839F">
                   <wp:simplePos x="0" y="0"/>
                   <wp:positionH relativeFrom="leftMargin">
                     <wp:posOffset>822960</wp:posOffset>
@@ -12876,27 +12967,14 @@
             <w:r>
               <w:t xml:space="preserve"> of </w:t>
             </w:r>
-            <w:r>
-              <w:fldChar w:fldCharType="begin"/>
-            </w:r>
-            <w:r>
-              <w:instrText xml:space="preserve"> NUMPAGES  </w:instrText>
-            </w:r>
-            <w:r>
-              <w:fldChar w:fldCharType="separate"/>
-            </w:r>
-            <w:r>
-              <w:rPr>
-                <w:noProof/>
-              </w:rPr>
-              <w:t>19</w:t>
-            </w:r>
-            <w:r>
-              <w:rPr>
-                <w:noProof/>
-              </w:rPr>
-              <w:fldChar w:fldCharType="end"/>
-            </w:r>
+            <w:fldSimple w:instr=" NUMPAGES  ">
+              <w:r>
+                <w:rPr>
+                  <w:noProof/>
+                </w:rPr>
+                <w:t>19</w:t>
+              </w:r>
+            </w:fldSimple>
           </w:p>
         </w:sdtContent>
       </w:sdt>
@@ -12947,10 +13025,7 @@
       <w:pStyle w:val="THGHeader2"/>
     </w:pPr>
     <w:r>
-      <w:t xml:space="preserve">October </w:t>
-    </w:r>
-    <w:r>
-      <w:t>20</w:t>
+      <w:t>November 3</w:t>
     </w:r>
     <w:r>
       <w:t>, 2011</w:t>
@@ -12981,10 +13056,7 @@
       <w:pStyle w:val="THGHeader"/>
     </w:pPr>
     <w:r>
-      <w:t xml:space="preserve">October </w:t>
-    </w:r>
-    <w:r>
-      <w:t>20</w:t>
+      <w:t>November 3</w:t>
     </w:r>
     <w:r>
       <w:t>, 2011</w:t>
@@ -19624,7 +19696,7 @@
 </file>
 
 <file path=customXml/itemProps1.xml><?xml version="1.0" encoding="utf-8"?>
-<ds:datastoreItem xmlns:ds="http://schemas.openxmlformats.org/officeDocument/2006/customXml" ds:itemID="{ABD865AC-2BD0-40FB-83BD-2C5940E69C7D}">
+<ds:datastoreItem xmlns:ds="http://schemas.openxmlformats.org/officeDocument/2006/customXml" ds:itemID="{7DF64141-097D-4D29-A894-C80E384C17A4}">
   <ds:schemaRefs>
     <ds:schemaRef ds:uri="http://schemas.openxmlformats.org/officeDocument/2006/bibliography"/>
   </ds:schemaRefs>

</xml_diff>